<commit_message>
'add some files to the project
</commit_message>
<xml_diff>
--- a/PDF/Mapping of ERD diagram.docx
+++ b/PDF/Mapping of ERD diagram.docx
@@ -60,92 +60,382 @@
         <w:rPr>
           <w:u w:val="dash"/>
         </w:rPr>
+        <w:t>Borrower_ID,</w:t>
+      </w:r>
+      <w:r>
+        <w:t xml:space="preserve"> </w:t>
+      </w:r>
+      <w:r>
+        <w:rPr>
+          <w:u w:val="dash"/>
+        </w:rPr>
+        <w:t>Department_ID</w:t>
+      </w:r>
+      <w:r>
+        <w:t xml:space="preserve">, </w:t>
+      </w:r>
+      <w:r>
+        <w:t>Color, Manufacture company, Engine capacity, Horsepower, Maximum speed,</w:t>
+      </w:r>
+      <w:r>
+        <w:t xml:space="preserve"> </w:t>
+      </w:r>
+      <w:r>
+        <w:t>Transmission Type, Year, Fuel, Trunk Size, Seats, Traction Type, Fuel tank capacity, Number of cylinders, Price, Rental Points</w:t>
+      </w:r>
+      <w:r>
+        <w:rPr>
+          <w:b/>
+          <w:bCs/>
+        </w:rPr>
+        <w:t>)</w:t>
+      </w:r>
+    </w:p>
+    <w:p>
+      <w:pPr>
+        <w:rPr>
+          <w:b/>
+          <w:bCs/>
+        </w:rPr>
+      </w:pPr>
+      <w:r>
+        <w:rPr>
+          <w:b/>
+          <w:bCs/>
+        </w:rPr>
+        <w:t>Borrower</w:t>
+      </w:r>
+      <w:r>
+        <w:rPr>
+          <w:b/>
+          <w:bCs/>
+        </w:rPr>
+        <w:t xml:space="preserve"> (</w:t>
+      </w:r>
+      <w:r>
+        <w:rPr>
+          <w:u w:val="single"/>
+        </w:rPr>
         <w:t>Borrower_</w:t>
       </w:r>
       <w:r>
         <w:rPr>
+          <w:u w:val="single"/>
+        </w:rPr>
+        <w:t>ID</w:t>
+      </w:r>
+      <w:r>
+        <w:t>, Name, Gender, Age, National ID, Phone number, Email, Password, Username, City, Country, Nationality)</w:t>
+      </w:r>
+    </w:p>
+    <w:p>
+      <w:pPr>
+        <w:rPr>
+          <w:b/>
+          <w:bCs/>
+        </w:rPr>
+      </w:pPr>
+      <w:r>
+        <w:rPr>
+          <w:b/>
+          <w:bCs/>
+        </w:rPr>
+        <w:t>Employee (</w:t>
+      </w:r>
+      <w:r>
+        <w:rPr>
+          <w:u w:val="single"/>
+        </w:rPr>
+        <w:t>Employee_</w:t>
+      </w:r>
+      <w:r>
+        <w:rPr>
+          <w:u w:val="single"/>
+        </w:rPr>
+        <w:t>ID</w:t>
+      </w:r>
+      <w:r>
+        <w:t xml:space="preserve">, </w:t>
+      </w:r>
+      <w:r>
+        <w:rPr>
           <w:u w:val="dash"/>
         </w:rPr>
-        <w:t>ID,</w:t>
+        <w:t>Department_ID</w:t>
+      </w:r>
+      <w:r>
+        <w:t xml:space="preserve">, Name, </w:t>
+      </w:r>
+      <w:r>
+        <w:t>Gender,</w:t>
+      </w:r>
+      <w:r>
+        <w:t xml:space="preserve"> Age, Email, Username, Password,</w:t>
       </w:r>
       <w:r>
         <w:t xml:space="preserve"> </w:t>
       </w:r>
       <w:r>
+        <w:t xml:space="preserve">City, Country, Nationality, Address, Salary, </w:t>
+      </w:r>
+      <w:r>
+        <w:t>Banking information, Graduation state</w:t>
+      </w:r>
+      <w:r>
+        <w:rPr>
+          <w:b/>
+          <w:bCs/>
+        </w:rPr>
+        <w:t>)</w:t>
+      </w:r>
+    </w:p>
+    <w:p>
+      <w:pPr>
+        <w:rPr>
+          <w:b/>
+          <w:bCs/>
+        </w:rPr>
+      </w:pPr>
+      <w:r>
+        <w:rPr>
+          <w:b/>
+          <w:bCs/>
+        </w:rPr>
+        <w:t>Department (</w:t>
+      </w:r>
+      <w:r>
+        <w:rPr>
+          <w:u w:val="single"/>
+        </w:rPr>
+        <w:t>Department_ID</w:t>
+      </w:r>
+      <w:r>
+        <w:t xml:space="preserve">, Name, Location, Start </w:t>
+      </w:r>
+      <w:proofErr w:type="gramStart"/>
+      <w:r>
+        <w:t>Date</w:t>
+      </w:r>
+      <w:r>
+        <w:t xml:space="preserve"> ,</w:t>
+      </w:r>
+      <w:proofErr w:type="gramEnd"/>
+      <w:r>
+        <w:t xml:space="preserve"> </w:t>
+      </w:r>
+      <w:r>
         <w:rPr>
           <w:u w:val="dash"/>
         </w:rPr>
+        <w:t>ManagerID</w:t>
+      </w:r>
+      <w:r>
+        <w:rPr>
+          <w:b/>
+          <w:bCs/>
+        </w:rPr>
+        <w:t>)</w:t>
+      </w:r>
+    </w:p>
+    <w:p>
+      <w:pPr>
+        <w:rPr>
+          <w:b/>
+          <w:bCs/>
+        </w:rPr>
+      </w:pPr>
+      <w:r>
+        <w:rPr>
+          <w:b/>
+          <w:bCs/>
+        </w:rPr>
+        <w:t>Make (</w:t>
+      </w:r>
+      <w:r>
+        <w:rPr>
+          <w:u w:val="single"/>
+        </w:rPr>
+        <w:t>manufacture company</w:t>
+      </w:r>
+      <w:r>
+        <w:t>, origin country, Agent</w:t>
+      </w:r>
+      <w:r>
+        <w:rPr>
+          <w:b/>
+          <w:bCs/>
+        </w:rPr>
+        <w:t>)</w:t>
+      </w:r>
+    </w:p>
+    <w:p>
+      <w:pPr>
+        <w:rPr>
+          <w:b/>
+          <w:bCs/>
+          <w:rtl/>
+        </w:rPr>
+      </w:pPr>
+      <w:r>
+        <w:rPr>
+          <w:b/>
+          <w:bCs/>
+        </w:rPr>
+        <w:t>Reservation (</w:t>
+      </w:r>
+      <w:r>
+        <w:t xml:space="preserve">Reservation_ID, </w:t>
+      </w:r>
+      <w:r>
+        <w:rPr>
+          <w:u w:val="dash"/>
+        </w:rPr>
+        <w:t>borrower_ID</w:t>
+      </w:r>
+      <w:r>
+        <w:t xml:space="preserve">, </w:t>
+      </w:r>
+      <w:r>
+        <w:rPr>
+          <w:u w:val="dash"/>
+        </w:rPr>
+        <w:t>Car_ID</w:t>
+      </w:r>
+      <w:r>
+        <w:t xml:space="preserve">, </w:t>
+      </w:r>
+      <w:r>
+        <w:rPr>
+          <w:u w:val="dash"/>
+        </w:rPr>
         <w:t>Department_ID</w:t>
       </w:r>
       <w:r>
-        <w:t xml:space="preserve">, </w:t>
-      </w:r>
-      <w:r>
-        <w:t>Color, Manufacture company, Engine capacity, Horsepower, Maximum speed,</w:t>
+        <w:rPr>
+          <w:b/>
+          <w:bCs/>
+        </w:rPr>
+        <w:t>)</w:t>
+      </w:r>
+    </w:p>
+    <w:p>
+      <w:pPr>
+        <w:rPr>
+          <w:b/>
+          <w:bCs/>
+          <w:rtl/>
+        </w:rPr>
+      </w:pPr>
+    </w:p>
+    <w:p>
+      <w:pPr>
+        <w:rPr>
+          <w:b/>
+          <w:bCs/>
+        </w:rPr>
+      </w:pPr>
+    </w:p>
+    <w:p>
+      <w:pPr>
+        <w:ind w:left="720" w:hanging="720"/>
+        <w:jc w:val="both"/>
+      </w:pPr>
+      <w:r>
+        <w:rPr>
+          <w:b/>
+          <w:bCs/>
+        </w:rPr>
+        <w:t>1.</w:t>
+      </w:r>
+      <w:r>
+        <w:t>A Car is described by a Car_ID (unique), Borrower_</w:t>
+      </w:r>
+      <w:r>
+        <w:t>ID (</w:t>
+      </w:r>
+      <w:r>
+        <w:t>unique within Borrower</w:t>
+      </w:r>
+      <w:r>
+        <w:t>), Department</w:t>
+      </w:r>
+      <w:r>
+        <w:t>_</w:t>
+      </w:r>
+      <w:r>
+        <w:t>ID (</w:t>
+      </w:r>
+      <w:r>
+        <w:t xml:space="preserve">unique within Department), color, manufacture </w:t>
+      </w:r>
+      <w:r>
+        <w:t>company</w:t>
+      </w:r>
+      <w:r>
+        <w:t xml:space="preserve"> (unique within make)</w:t>
+      </w:r>
+      <w:r>
+        <w:t>, engine capacity, horsepower, maximum speed, transmission type, year, fuel, trunk size, seats, traction type, fuel tank capacity, Number of cylinders, Price, Rental Points</w:t>
+      </w:r>
+      <w:r>
+        <w:t>.</w:t>
+      </w:r>
+    </w:p>
+    <w:p>
+      <w:r>
+        <w:t>2.A Borrower is described by a number (unique), name, gender, National ID, Phone number, Email, Password, Username, City, Country, Nationality</w:t>
+      </w:r>
+    </w:p>
+    <w:p>
+      <w:r>
+        <w:t>3.A Employee described by a number (unique),</w:t>
       </w:r>
       <w:r>
         <w:t xml:space="preserve"> </w:t>
       </w:r>
       <w:r>
-        <w:t>Transmission Type</w:t>
-      </w:r>
-      <w:r>
-        <w:t xml:space="preserve">, </w:t>
-      </w:r>
-      <w:r>
-        <w:t>Year</w:t>
-      </w:r>
-      <w:r>
-        <w:t xml:space="preserve">, </w:t>
-      </w:r>
-      <w:r>
-        <w:t>Fuel</w:t>
-      </w:r>
-      <w:r>
-        <w:t xml:space="preserve">, </w:t>
-      </w:r>
-      <w:r>
-        <w:t>Trunk Size</w:t>
-      </w:r>
-      <w:r>
-        <w:t xml:space="preserve">, </w:t>
-      </w:r>
-      <w:r>
-        <w:t>Seats</w:t>
-      </w:r>
-      <w:r>
-        <w:t xml:space="preserve">, </w:t>
-      </w:r>
-      <w:r>
-        <w:t>Traction Type</w:t>
-      </w:r>
-      <w:r>
-        <w:t xml:space="preserve">, </w:t>
-      </w:r>
-      <w:r>
-        <w:t>Fuel tank capacity</w:t>
-      </w:r>
-      <w:r>
-        <w:t>, N</w:t>
-      </w:r>
-      <w:r>
-        <w:t xml:space="preserve">umber of </w:t>
-      </w:r>
-      <w:r>
-        <w:t>cylinders, P</w:t>
-      </w:r>
-      <w:r>
-        <w:t>rice</w:t>
-      </w:r>
-      <w:r>
-        <w:t>, Rental Points</w:t>
-      </w:r>
-      <w:r>
-        <w:rPr>
-          <w:b/>
-          <w:bCs/>
-        </w:rPr>
-        <w:t>)</w:t>
+        <w:t>Name, Gender, Age, Email, Username, Password,</w:t>
+      </w:r>
+      <w:r>
+        <w:t xml:space="preserve"> </w:t>
+      </w:r>
+      <w:r>
+        <w:t>City, Country, Nationality, Address, Salary, Banking information, Graduation state and department number(unique within department) and each department has department number (unique), name, location, start date.</w:t>
+      </w:r>
+    </w:p>
+    <w:p>
+      <w:r>
+        <w:t>4.</w:t>
+      </w:r>
+      <w:r>
+        <w:t xml:space="preserve"> Make is the company that build cars it described by a manufacture company (unique), origin country, agent</w:t>
+      </w:r>
+    </w:p>
+    <w:p>
+      <w:r>
+        <w:t xml:space="preserve">5. each employee works in a department and there are some employees that </w:t>
+      </w:r>
+      <w:r>
+        <w:t>manage</w:t>
+      </w:r>
+      <w:r>
+        <w:t xml:space="preserve"> </w:t>
+      </w:r>
+      <w:proofErr w:type="gramStart"/>
+      <w:r>
+        <w:t>departments</w:t>
+      </w:r>
+      <w:proofErr w:type="gramEnd"/>
+      <w:r>
+        <w:t xml:space="preserve"> and the borrower can </w:t>
+      </w:r>
+      <w:proofErr w:type="gramStart"/>
+      <w:r>
+        <w:t>do</w:t>
+      </w:r>
+      <w:proofErr w:type="gramEnd"/>
+      <w:r>
+        <w:t xml:space="preserve"> reservation of car which is controlled by some departments.</w:t>
       </w:r>
     </w:p>
     <w:p>
@@ -155,348 +445,11 @@
           <w:bCs/>
         </w:rPr>
       </w:pPr>
-      <w:r>
-        <w:rPr>
-          <w:b/>
-          <w:bCs/>
-        </w:rPr>
-        <w:t>Borrower</w:t>
-      </w:r>
-      <w:r>
-        <w:rPr>
-          <w:b/>
-          <w:bCs/>
-        </w:rPr>
-        <w:t xml:space="preserve"> (</w:t>
-      </w:r>
-      <w:r>
-        <w:rPr>
-          <w:u w:val="single"/>
-        </w:rPr>
-        <w:t>Borrower_</w:t>
-      </w:r>
-      <w:r>
-        <w:rPr>
-          <w:u w:val="single"/>
-        </w:rPr>
-        <w:t>ID</w:t>
-      </w:r>
-      <w:r>
-        <w:t>, Name, Gender, Age, National ID, Phone number, Email, Password, Username, City, Country, Nationality)</w:t>
-      </w:r>
     </w:p>
     <w:p>
       <w:pPr>
-        <w:rPr>
-          <w:b/>
-          <w:bCs/>
-        </w:rPr>
-      </w:pPr>
-      <w:r>
-        <w:rPr>
-          <w:b/>
-          <w:bCs/>
-        </w:rPr>
-        <w:t>Employee (</w:t>
-      </w:r>
-      <w:r>
-        <w:rPr>
-          <w:u w:val="single"/>
-        </w:rPr>
-        <w:t>Employee_</w:t>
-      </w:r>
-      <w:r>
-        <w:rPr>
-          <w:u w:val="single"/>
-        </w:rPr>
-        <w:t>ID</w:t>
-      </w:r>
-      <w:r>
-        <w:t xml:space="preserve">, </w:t>
-      </w:r>
-      <w:r>
-        <w:rPr>
-          <w:u w:val="dash"/>
-        </w:rPr>
-        <w:t>Department_</w:t>
-      </w:r>
-      <w:r>
-        <w:rPr>
-          <w:u w:val="dash"/>
-        </w:rPr>
-        <w:t>ID</w:t>
-      </w:r>
-      <w:r>
-        <w:t>, Department</w:t>
-      </w:r>
-      <w:r>
-        <w:t xml:space="preserve"> ID, </w:t>
-      </w:r>
-      <w:r>
-        <w:t>Name</w:t>
-      </w:r>
-      <w:r>
-        <w:t xml:space="preserve">, </w:t>
-      </w:r>
-      <w:r>
-        <w:t>Gender,</w:t>
-      </w:r>
-      <w:r>
-        <w:t xml:space="preserve"> Age, Email, Username, Password,</w:t>
-      </w:r>
-      <w:r>
-        <w:t xml:space="preserve"> </w:t>
-      </w:r>
-      <w:r>
-        <w:t>City, Country, Nationality</w:t>
-      </w:r>
-      <w:r>
-        <w:t xml:space="preserve">, Address, Salary, </w:t>
-      </w:r>
-      <w:r>
-        <w:t>Banking information, Graduation state</w:t>
-      </w:r>
-      <w:r>
-        <w:rPr>
-          <w:b/>
-          <w:bCs/>
-        </w:rPr>
-        <w:t>)</w:t>
-      </w:r>
-    </w:p>
-    <w:p>
-      <w:pPr>
-        <w:rPr>
-          <w:b/>
-          <w:bCs/>
-        </w:rPr>
-      </w:pPr>
-      <w:r>
-        <w:rPr>
-          <w:b/>
-          <w:bCs/>
-        </w:rPr>
-        <w:t>Department (</w:t>
-      </w:r>
-      <w:r>
-        <w:rPr>
-          <w:u w:val="single"/>
-        </w:rPr>
-        <w:t>Department_ID</w:t>
-      </w:r>
-      <w:r>
-        <w:t>, Name, Location, Start Date</w:t>
-      </w:r>
-      <w:r>
-        <w:rPr>
-          <w:b/>
-          <w:bCs/>
-        </w:rPr>
-        <w:t>)</w:t>
-      </w:r>
-    </w:p>
-    <w:p>
-      <w:pPr>
-        <w:rPr>
-          <w:b/>
-          <w:bCs/>
-        </w:rPr>
-      </w:pPr>
-      <w:r>
-        <w:rPr>
-          <w:b/>
-          <w:bCs/>
-        </w:rPr>
-        <w:t>Rent (</w:t>
-      </w:r>
-      <w:r>
-        <w:rPr>
-          <w:u w:val="dash"/>
-        </w:rPr>
-        <w:t>Renta</w:t>
-      </w:r>
-      <w:r>
-        <w:rPr>
-          <w:b/>
-          <w:bCs/>
-          <w:u w:val="dash"/>
-        </w:rPr>
-        <w:t>l</w:t>
-      </w:r>
-      <w:r>
-        <w:rPr>
-          <w:u w:val="dash"/>
-        </w:rPr>
-        <w:t>_ID</w:t>
-      </w:r>
-      <w:r>
-        <w:t xml:space="preserve">, </w:t>
-      </w:r>
-      <w:r>
-        <w:rPr>
-          <w:u w:val="dash"/>
-        </w:rPr>
-        <w:t>Borrower_ID</w:t>
-      </w:r>
-      <w:r>
-        <w:t xml:space="preserve">, </w:t>
-      </w:r>
-      <w:r>
-        <w:rPr>
-          <w:u w:val="dash"/>
-        </w:rPr>
-        <w:t>Car_ID</w:t>
-      </w:r>
-      <w:r>
-        <w:t>, Duration, Rental Date, Payment method</w:t>
-      </w:r>
-      <w:proofErr w:type="gramStart"/>
-      <w:r>
-        <w:t xml:space="preserve">, </w:t>
-      </w:r>
-      <w:r>
-        <w:rPr>
-          <w:b/>
-          <w:bCs/>
-        </w:rPr>
-        <w:t>)</w:t>
-      </w:r>
-      <w:proofErr w:type="gramEnd"/>
-    </w:p>
-    <w:p>
-      <w:pPr>
-        <w:rPr>
-          <w:b/>
-          <w:bCs/>
-        </w:rPr>
-      </w:pPr>
-      <w:r>
-        <w:rPr>
-          <w:b/>
-          <w:bCs/>
-        </w:rPr>
-        <w:t xml:space="preserve">Works On </w:t>
-      </w:r>
-      <w:r>
-        <w:t>(</w:t>
-      </w:r>
-      <w:r>
-        <w:rPr>
-          <w:u w:val="dash"/>
-        </w:rPr>
-        <w:t>Department_ID</w:t>
-      </w:r>
-      <w:r>
-        <w:t xml:space="preserve">, </w:t>
-      </w:r>
-      <w:r>
-        <w:rPr>
-          <w:u w:val="dash"/>
-        </w:rPr>
-        <w:t>Car_ID</w:t>
-      </w:r>
-      <w:r>
-        <w:rPr>
-          <w:b/>
-          <w:bCs/>
-        </w:rPr>
-        <w:t>)</w:t>
-      </w:r>
-    </w:p>
-    <w:p>
-      <w:pPr>
-        <w:rPr>
-          <w:b/>
-          <w:bCs/>
-        </w:rPr>
-      </w:pPr>
-      <w:r>
-        <w:rPr>
-          <w:b/>
-          <w:bCs/>
-        </w:rPr>
-        <w:t>Manage (</w:t>
-      </w:r>
-      <w:r>
-        <w:rPr>
-          <w:u w:val="dash"/>
-        </w:rPr>
-        <w:t>Employee_ID</w:t>
-      </w:r>
-      <w:r>
-        <w:t xml:space="preserve">, </w:t>
-      </w:r>
-      <w:r>
-        <w:rPr>
-          <w:u w:val="dash"/>
-        </w:rPr>
-        <w:t>Car_ID</w:t>
-      </w:r>
-      <w:r>
-        <w:t>, Employee Name, Department Name</w:t>
-      </w:r>
-      <w:r>
-        <w:rPr>
-          <w:b/>
-          <w:bCs/>
-        </w:rPr>
-        <w:t>)</w:t>
-      </w:r>
-    </w:p>
-    <w:p>
-      <w:pPr>
-        <w:rPr>
-          <w:b/>
-          <w:bCs/>
-        </w:rPr>
-      </w:pPr>
-      <w:r>
-        <w:rPr>
-          <w:b/>
-          <w:bCs/>
-        </w:rPr>
-        <w:t>Works IN (</w:t>
-      </w:r>
-      <w:r>
-        <w:rPr>
-          <w:u w:val="dash"/>
-        </w:rPr>
-        <w:t>Employee_ID</w:t>
-      </w:r>
-      <w:r>
-        <w:t xml:space="preserve">, </w:t>
-      </w:r>
-      <w:r>
-        <w:rPr>
-          <w:u w:val="dash"/>
-        </w:rPr>
-        <w:t>Department_ID</w:t>
-      </w:r>
-      <w:r>
-        <w:t>, Employee Name, Department Name, Hire Date</w:t>
-      </w:r>
-      <w:r>
-        <w:rPr>
-          <w:b/>
-          <w:bCs/>
-        </w:rPr>
-        <w:t>)</w:t>
-      </w:r>
-    </w:p>
-    <w:p>
-      <w:pPr>
-        <w:rPr>
-          <w:b/>
-          <w:bCs/>
-        </w:rPr>
-      </w:pPr>
-    </w:p>
-    <w:p>
-      <w:pPr>
-        <w:rPr>
-          <w:b/>
-          <w:bCs/>
-        </w:rPr>
+        <w:ind w:left="720" w:hanging="720"/>
+        <w:jc w:val="both"/>
       </w:pPr>
     </w:p>
     <w:sectPr>
@@ -907,6 +860,7 @@
   <w:style w:type="paragraph" w:default="1" w:styleId="Normal">
     <w:name w:val="Normal"/>
     <w:qFormat/>
+    <w:rsid w:val="002301D1"/>
   </w:style>
   <w:style w:type="character" w:default="1" w:styleId="DefaultParagraphFont">
     <w:name w:val="Default Paragraph Font"/>

</xml_diff>